<commit_message>
Tinklu projekto ataskaita beveik done
</commit_message>
<xml_diff>
--- a/Saugos Magistro studijos/Laboratorinis tinklai/Tinklu projektas.docx
+++ b/Saugos Magistro studijos/Laboratorinis tinklai/Tinklu projektas.docx
@@ -173,15 +173,7 @@
       </w:pPr>
       <w:r>
         <w:tab/>
-        <w:t xml:space="preserve">IFM-1/3 </w:t>
-      </w:r>
-      <w:proofErr w:type="spellStart"/>
-      <w:r>
-        <w:t>gr</w:t>
-      </w:r>
-      <w:proofErr w:type="spellEnd"/>
-      <w:r>
-        <w:t>. studentas</w:t>
+        <w:t>IFM-1/3 gr. studentas</w:t>
       </w:r>
     </w:p>
     <w:p>
@@ -213,7 +205,7 @@
         <w:rPr>
           <w:noProof/>
         </w:rPr>
-        <w:t>2021 m. lapkričio 21 d.</w:t>
+        <w:t>2021 m. lapkričio 22 d.</w:t>
       </w:r>
       <w:r>
         <w:fldChar w:fldCharType="end"/>
@@ -455,7 +447,6 @@
           <w:bCs w:val="0"/>
           <w:sz w:val="22"/>
           <w:szCs w:val="22"/>
-          <w:lang/>
         </w:rPr>
       </w:pPr>
       <w:hyperlink w:anchor="_Toc88429798" w:history="1">
@@ -516,7 +507,6 @@
           <w:bCs w:val="0"/>
           <w:sz w:val="22"/>
           <w:szCs w:val="22"/>
-          <w:lang/>
         </w:rPr>
       </w:pPr>
       <w:hyperlink w:anchor="_Toc88429799" w:history="1">
@@ -532,7 +522,6 @@
             <w:bCs w:val="0"/>
             <w:sz w:val="22"/>
             <w:szCs w:val="22"/>
-            <w:lang/>
           </w:rPr>
           <w:tab/>
         </w:r>
@@ -593,7 +582,6 @@
           <w:bCs w:val="0"/>
           <w:sz w:val="22"/>
           <w:szCs w:val="22"/>
-          <w:lang/>
         </w:rPr>
       </w:pPr>
       <w:hyperlink w:anchor="_Toc88429800" w:history="1">
@@ -609,7 +597,6 @@
             <w:bCs w:val="0"/>
             <w:sz w:val="22"/>
             <w:szCs w:val="22"/>
-            <w:lang/>
           </w:rPr>
           <w:tab/>
         </w:r>
@@ -669,7 +656,6 @@
           <w:rFonts w:asciiTheme="minorHAnsi" w:eastAsiaTheme="minorEastAsia" w:hAnsiTheme="minorHAnsi" w:cstheme="minorBidi"/>
           <w:sz w:val="22"/>
           <w:szCs w:val="22"/>
-          <w:lang/>
         </w:rPr>
       </w:pPr>
       <w:hyperlink w:anchor="_Toc88429801" w:history="1">
@@ -684,7 +670,6 @@
             <w:rFonts w:asciiTheme="minorHAnsi" w:eastAsiaTheme="minorEastAsia" w:hAnsiTheme="minorHAnsi" w:cstheme="minorBidi"/>
             <w:sz w:val="22"/>
             <w:szCs w:val="22"/>
-            <w:lang/>
           </w:rPr>
           <w:tab/>
         </w:r>
@@ -744,7 +729,6 @@
           <w:rFonts w:asciiTheme="minorHAnsi" w:eastAsiaTheme="minorEastAsia" w:hAnsiTheme="minorHAnsi" w:cstheme="minorBidi"/>
           <w:sz w:val="22"/>
           <w:szCs w:val="22"/>
-          <w:lang/>
         </w:rPr>
       </w:pPr>
       <w:hyperlink w:anchor="_Toc88429802" w:history="1">
@@ -759,7 +743,6 @@
             <w:rFonts w:asciiTheme="minorHAnsi" w:eastAsiaTheme="minorEastAsia" w:hAnsiTheme="minorHAnsi" w:cstheme="minorBidi"/>
             <w:sz w:val="22"/>
             <w:szCs w:val="22"/>
-            <w:lang/>
           </w:rPr>
           <w:tab/>
         </w:r>
@@ -819,7 +802,6 @@
           <w:rFonts w:asciiTheme="minorHAnsi" w:eastAsiaTheme="minorEastAsia" w:hAnsiTheme="minorHAnsi" w:cstheme="minorBidi"/>
           <w:sz w:val="22"/>
           <w:szCs w:val="22"/>
-          <w:lang/>
         </w:rPr>
       </w:pPr>
       <w:hyperlink w:anchor="_Toc88429803" w:history="1">
@@ -834,7 +816,6 @@
             <w:rFonts w:asciiTheme="minorHAnsi" w:eastAsiaTheme="minorEastAsia" w:hAnsiTheme="minorHAnsi" w:cstheme="minorBidi"/>
             <w:sz w:val="22"/>
             <w:szCs w:val="22"/>
-            <w:lang/>
           </w:rPr>
           <w:tab/>
         </w:r>
@@ -894,7 +875,6 @@
           <w:rFonts w:asciiTheme="minorHAnsi" w:eastAsiaTheme="minorEastAsia" w:hAnsiTheme="minorHAnsi" w:cstheme="minorBidi"/>
           <w:sz w:val="22"/>
           <w:szCs w:val="22"/>
-          <w:lang/>
         </w:rPr>
       </w:pPr>
       <w:hyperlink w:anchor="_Toc88429804" w:history="1">
@@ -909,7 +889,6 @@
             <w:rFonts w:asciiTheme="minorHAnsi" w:eastAsiaTheme="minorEastAsia" w:hAnsiTheme="minorHAnsi" w:cstheme="minorBidi"/>
             <w:sz w:val="22"/>
             <w:szCs w:val="22"/>
-            <w:lang/>
           </w:rPr>
           <w:tab/>
         </w:r>
@@ -969,7 +948,6 @@
           <w:rFonts w:asciiTheme="minorHAnsi" w:eastAsiaTheme="minorEastAsia" w:hAnsiTheme="minorHAnsi" w:cstheme="minorBidi"/>
           <w:sz w:val="22"/>
           <w:szCs w:val="22"/>
-          <w:lang/>
         </w:rPr>
       </w:pPr>
       <w:hyperlink w:anchor="_Toc88429805" w:history="1">
@@ -984,7 +962,6 @@
             <w:rFonts w:asciiTheme="minorHAnsi" w:eastAsiaTheme="minorEastAsia" w:hAnsiTheme="minorHAnsi" w:cstheme="minorBidi"/>
             <w:sz w:val="22"/>
             <w:szCs w:val="22"/>
-            <w:lang/>
           </w:rPr>
           <w:tab/>
         </w:r>
@@ -1045,7 +1022,6 @@
           <w:bCs w:val="0"/>
           <w:sz w:val="22"/>
           <w:szCs w:val="22"/>
-          <w:lang/>
         </w:rPr>
       </w:pPr>
       <w:hyperlink w:anchor="_Toc88429806" w:history="1">
@@ -1061,7 +1037,6 @@
             <w:bCs w:val="0"/>
             <w:sz w:val="22"/>
             <w:szCs w:val="22"/>
-            <w:lang/>
           </w:rPr>
           <w:tab/>
         </w:r>
@@ -1127,17 +1102,17 @@
         <w:pStyle w:val="Antratbenr"/>
       </w:pPr>
       <w:bookmarkStart w:id="0" w:name="_Toc85978551"/>
-      <w:bookmarkStart w:id="1" w:name="_Toc503646966"/>
-      <w:bookmarkStart w:id="2" w:name="_Toc503648356"/>
-      <w:bookmarkStart w:id="3" w:name="_Toc503651300"/>
-      <w:bookmarkStart w:id="4" w:name="_Toc505346876"/>
-      <w:bookmarkStart w:id="5" w:name="_Toc88429798"/>
+      <w:bookmarkStart w:id="1" w:name="_Toc88429798"/>
+      <w:bookmarkStart w:id="2" w:name="_Toc503646966"/>
+      <w:bookmarkStart w:id="3" w:name="_Toc503648356"/>
+      <w:bookmarkStart w:id="4" w:name="_Toc503651300"/>
+      <w:bookmarkStart w:id="5" w:name="_Toc505346876"/>
       <w:r>
         <w:lastRenderedPageBreak/>
         <w:t>Paveikslų sąrašas</w:t>
       </w:r>
       <w:bookmarkEnd w:id="0"/>
-      <w:bookmarkEnd w:id="5"/>
+      <w:bookmarkEnd w:id="1"/>
     </w:p>
     <w:p>
       <w:pPr>
@@ -1150,7 +1125,6 @@
           <w:noProof/>
           <w:sz w:val="22"/>
           <w:szCs w:val="22"/>
-          <w:lang/>
         </w:rPr>
       </w:pPr>
       <w:r>
@@ -1231,7 +1205,6 @@
           <w:noProof/>
           <w:sz w:val="22"/>
           <w:szCs w:val="22"/>
-          <w:lang/>
         </w:rPr>
       </w:pPr>
       <w:hyperlink w:anchor="_Toc88429808" w:history="1">
@@ -1303,7 +1276,6 @@
           <w:noProof/>
           <w:sz w:val="22"/>
           <w:szCs w:val="22"/>
-          <w:lang/>
         </w:rPr>
       </w:pPr>
       <w:hyperlink w:anchor="_Toc88429809" w:history="1">
@@ -1375,7 +1347,6 @@
           <w:noProof/>
           <w:sz w:val="22"/>
           <w:szCs w:val="22"/>
-          <w:lang/>
         </w:rPr>
       </w:pPr>
       <w:hyperlink w:anchor="_Toc88429810" w:history="1">
@@ -1447,7 +1418,6 @@
           <w:noProof/>
           <w:sz w:val="22"/>
           <w:szCs w:val="22"/>
-          <w:lang/>
         </w:rPr>
       </w:pPr>
       <w:hyperlink w:anchor="_Toc88429811" w:history="1">
@@ -1519,7 +1489,6 @@
           <w:noProof/>
           <w:sz w:val="22"/>
           <w:szCs w:val="22"/>
-          <w:lang/>
         </w:rPr>
       </w:pPr>
       <w:hyperlink w:anchor="_Toc88429812" w:history="1">
@@ -1591,7 +1560,6 @@
           <w:noProof/>
           <w:sz w:val="22"/>
           <w:szCs w:val="22"/>
-          <w:lang/>
         </w:rPr>
       </w:pPr>
       <w:hyperlink w:anchor="_Toc88429813" w:history="1">
@@ -1663,7 +1631,6 @@
           <w:noProof/>
           <w:sz w:val="22"/>
           <w:szCs w:val="22"/>
-          <w:lang/>
         </w:rPr>
       </w:pPr>
       <w:hyperlink w:anchor="_Toc88429814" w:history="1">
@@ -1735,7 +1702,6 @@
           <w:noProof/>
           <w:sz w:val="22"/>
           <w:szCs w:val="22"/>
-          <w:lang/>
         </w:rPr>
       </w:pPr>
       <w:hyperlink w:anchor="_Toc88429815" w:history="1">
@@ -1807,7 +1773,6 @@
           <w:noProof/>
           <w:sz w:val="22"/>
           <w:szCs w:val="22"/>
-          <w:lang/>
         </w:rPr>
       </w:pPr>
       <w:hyperlink w:anchor="_Toc88429816" w:history="1">
@@ -1879,7 +1844,6 @@
           <w:noProof/>
           <w:sz w:val="22"/>
           <w:szCs w:val="22"/>
-          <w:lang/>
         </w:rPr>
       </w:pPr>
       <w:hyperlink w:anchor="_Toc88429817" w:history="1">
@@ -1951,7 +1915,6 @@
           <w:noProof/>
           <w:sz w:val="22"/>
           <w:szCs w:val="22"/>
-          <w:lang/>
         </w:rPr>
       </w:pPr>
       <w:hyperlink w:anchor="_Toc88429818" w:history="1">
@@ -2023,7 +1986,6 @@
           <w:noProof/>
           <w:sz w:val="22"/>
           <w:szCs w:val="22"/>
-          <w:lang/>
         </w:rPr>
       </w:pPr>
       <w:hyperlink w:anchor="_Toc88429819" w:history="1">
@@ -2095,7 +2057,6 @@
           <w:noProof/>
           <w:sz w:val="22"/>
           <w:szCs w:val="22"/>
-          <w:lang/>
         </w:rPr>
       </w:pPr>
       <w:hyperlink w:anchor="_Toc88429820" w:history="1">
@@ -2167,7 +2128,6 @@
           <w:noProof/>
           <w:sz w:val="22"/>
           <w:szCs w:val="22"/>
-          <w:lang/>
         </w:rPr>
       </w:pPr>
       <w:hyperlink w:anchor="_Toc88429821" w:history="1">
@@ -2239,7 +2199,6 @@
           <w:noProof/>
           <w:sz w:val="22"/>
           <w:szCs w:val="22"/>
-          <w:lang/>
         </w:rPr>
       </w:pPr>
       <w:hyperlink w:anchor="_Toc88429822" w:history="1">
@@ -2311,7 +2270,6 @@
           <w:noProof/>
           <w:sz w:val="22"/>
           <w:szCs w:val="22"/>
-          <w:lang/>
         </w:rPr>
       </w:pPr>
       <w:hyperlink w:anchor="_Toc88429823" w:history="1">
@@ -2383,7 +2341,6 @@
           <w:noProof/>
           <w:sz w:val="22"/>
           <w:szCs w:val="22"/>
-          <w:lang/>
         </w:rPr>
       </w:pPr>
       <w:hyperlink w:anchor="_Toc88429824" w:history="1">
@@ -2455,7 +2412,6 @@
           <w:noProof/>
           <w:sz w:val="22"/>
           <w:szCs w:val="22"/>
-          <w:lang/>
         </w:rPr>
       </w:pPr>
       <w:hyperlink w:anchor="_Toc88429825" w:history="1">
@@ -2527,7 +2483,6 @@
           <w:noProof/>
           <w:sz w:val="22"/>
           <w:szCs w:val="22"/>
-          <w:lang/>
         </w:rPr>
       </w:pPr>
       <w:hyperlink w:anchor="_Toc88429826" w:history="1">
@@ -2599,7 +2554,6 @@
           <w:noProof/>
           <w:sz w:val="22"/>
           <w:szCs w:val="22"/>
-          <w:lang/>
         </w:rPr>
       </w:pPr>
       <w:hyperlink w:anchor="_Toc88429827" w:history="1">
@@ -2671,7 +2625,6 @@
           <w:noProof/>
           <w:sz w:val="22"/>
           <w:szCs w:val="22"/>
-          <w:lang/>
         </w:rPr>
       </w:pPr>
       <w:hyperlink w:anchor="_Toc88429828" w:history="1">
@@ -2743,7 +2696,6 @@
           <w:noProof/>
           <w:sz w:val="22"/>
           <w:szCs w:val="22"/>
-          <w:lang/>
         </w:rPr>
       </w:pPr>
       <w:hyperlink w:anchor="_Toc88429829" w:history="1">
@@ -2815,7 +2767,6 @@
           <w:noProof/>
           <w:sz w:val="22"/>
           <w:szCs w:val="22"/>
-          <w:lang/>
         </w:rPr>
       </w:pPr>
       <w:hyperlink w:anchor="_Toc88429830" w:history="1">
@@ -2887,7 +2838,6 @@
           <w:noProof/>
           <w:sz w:val="22"/>
           <w:szCs w:val="22"/>
-          <w:lang/>
         </w:rPr>
       </w:pPr>
       <w:hyperlink w:anchor="_Toc88429831" w:history="1">
@@ -2959,7 +2909,6 @@
           <w:noProof/>
           <w:sz w:val="22"/>
           <w:szCs w:val="22"/>
-          <w:lang/>
         </w:rPr>
       </w:pPr>
       <w:hyperlink w:anchor="_Toc88429832" w:history="1">
@@ -3031,7 +2980,6 @@
           <w:noProof/>
           <w:sz w:val="22"/>
           <w:szCs w:val="22"/>
-          <w:lang/>
         </w:rPr>
       </w:pPr>
       <w:hyperlink w:anchor="_Toc88429833" w:history="1">
@@ -3103,7 +3051,6 @@
           <w:noProof/>
           <w:sz w:val="22"/>
           <w:szCs w:val="22"/>
-          <w:lang/>
         </w:rPr>
       </w:pPr>
       <w:hyperlink w:anchor="_Toc88429834" w:history="1">
@@ -3175,7 +3122,6 @@
           <w:noProof/>
           <w:sz w:val="22"/>
           <w:szCs w:val="22"/>
-          <w:lang/>
         </w:rPr>
       </w:pPr>
       <w:hyperlink w:anchor="_Toc88429835" w:history="1">
@@ -3247,7 +3193,6 @@
           <w:noProof/>
           <w:sz w:val="22"/>
           <w:szCs w:val="22"/>
-          <w:lang/>
         </w:rPr>
       </w:pPr>
       <w:hyperlink w:anchor="_Toc88429836" w:history="1">
@@ -3326,20 +3271,20 @@
       <w:pPr>
         <w:pStyle w:val="Heading1"/>
       </w:pPr>
-      <w:bookmarkStart w:id="6" w:name="_Toc503646967"/>
-      <w:bookmarkStart w:id="7" w:name="_Toc503648357"/>
-      <w:bookmarkStart w:id="8" w:name="_Toc503651301"/>
-      <w:bookmarkStart w:id="9" w:name="_Toc505346877"/>
-      <w:bookmarkStart w:id="10" w:name="_Toc88429799"/>
-      <w:bookmarkEnd w:id="1"/>
+      <w:bookmarkStart w:id="6" w:name="_Toc88429799"/>
+      <w:bookmarkStart w:id="7" w:name="_Toc503646967"/>
+      <w:bookmarkStart w:id="8" w:name="_Toc503648357"/>
+      <w:bookmarkStart w:id="9" w:name="_Toc503651301"/>
+      <w:bookmarkStart w:id="10" w:name="_Toc505346877"/>
       <w:bookmarkEnd w:id="2"/>
       <w:bookmarkEnd w:id="3"/>
       <w:bookmarkEnd w:id="4"/>
+      <w:bookmarkEnd w:id="5"/>
       <w:r>
         <w:lastRenderedPageBreak/>
         <w:t>Įvadas</w:t>
       </w:r>
-      <w:bookmarkEnd w:id="10"/>
+      <w:bookmarkEnd w:id="6"/>
     </w:p>
     <w:p>
       <w:pPr>
@@ -7961,14 +7906,17 @@
       </w:r>
       <w:bookmarkEnd w:id="75"/>
     </w:p>
-    <w:bookmarkEnd w:id="6"/>
-    <w:bookmarkEnd w:id="7"/>
-    <w:bookmarkEnd w:id="8"/>
-    <w:bookmarkEnd w:id="9"/>
-    <w:p>
-      <w:pPr>
-        <w:pStyle w:val="Heading1"/>
-      </w:pPr>
+    <w:p>
+      <w:pPr>
+        <w:pStyle w:val="Tekstas"/>
+      </w:pPr>
+      <w:r>
+        <w:t>Darbo metu atliktas srauto tyrimas. Buvo išsiaiškinta, jog naudotojas naudotojo Windows XP operacinę sistemą bei naudojo Safari naršyklę ir Thunderbird 11.0.1 el. pašto klietntą. Atlikus interneto srauto filtrą buvo atrasta, kad naudotojas lankėsi google.com puslapyje iš kurio ėjo du kartus į wikipedia.org puslapį. Taip pat pavykto aptikti su „FTP“ protokolu susijusį failą, kurio turinys buvo peržiūrėtas naudojant „Follow TCP Stram“ funkciją. Išanalizavus „IRC“ protokolą pavyko aptikti, kad naudotojas naudojosi pokalbių kambariu, kuriame panaudojo komandas. Atkurti pranešimų nepavyko, kadangi jie buvo užšifruoti. Iš užšifruoto srauto pavyko aptikti aplankytą adresą. Puslapių analizės metu, nepavyko aptikti užpildytu formų informacijos. Atlikus analizę buvo išanalizuota ir aptikta, daugiau duomenų negu tikėtasi. Buvo pagilintos žinios naudojantis filtrais.</w:t>
+      </w:r>
+      <w:bookmarkEnd w:id="7"/>
+      <w:bookmarkEnd w:id="8"/>
+      <w:bookmarkEnd w:id="9"/>
+      <w:bookmarkEnd w:id="10"/>
     </w:p>
     <w:sectPr>
       <w:footerReference w:type="default" r:id="rId54"/>
@@ -10340,6 +10288,7 @@
   <w:style w:type="character" w:default="1" w:styleId="DefaultParagraphFont">
     <w:name w:val="Default Paragraph Font"/>
     <w:uiPriority w:val="1"/>
+    <w:semiHidden/>
     <w:unhideWhenUsed/>
   </w:style>
   <w:style w:type="table" w:default="1" w:styleId="TableNormal">
@@ -11772,12 +11721,135 @@
 </file>
 
 <file path=customXml/item3.xml><?xml version="1.0" encoding="utf-8"?>
-<p:properties xmlns:p="http://schemas.microsoft.com/office/2006/metadata/properties" xmlns:xsi="http://www.w3.org/2001/XMLSchema-instance" xmlns:pc="http://schemas.microsoft.com/office/infopath/2007/PartnerControls">
-  <documentManagement>
-    <PublishingExpirationDate xmlns="http://schemas.microsoft.com/sharepoint/v3" xsi:nil="true"/>
-    <PublishingStartDate xmlns="http://schemas.microsoft.com/sharepoint/v3" xsi:nil="true"/>
-  </documentManagement>
-</p:properties>
+<ct:contentTypeSchema xmlns:ct="http://schemas.microsoft.com/office/2006/metadata/contentType" xmlns:ma="http://schemas.microsoft.com/office/2006/metadata/properties/metaAttributes" ct:_="" ma:_="" ma:contentTypeName="Dokumentas" ma:contentTypeID="0x010100252A8F396CFEEC4F890D57BE85553293" ma:contentTypeVersion="1" ma:contentTypeDescription="Kurkite naują dokumentą." ma:contentTypeScope="" ma:versionID="cbbe9f19da0ebbc65c02f5a2ae9eaea6">
+  <xsd:schema xmlns:xsd="http://www.w3.org/2001/XMLSchema" xmlns:xs="http://www.w3.org/2001/XMLSchema" xmlns:p="http://schemas.microsoft.com/office/2006/metadata/properties" xmlns:ns1="http://schemas.microsoft.com/sharepoint/v3" targetNamespace="http://schemas.microsoft.com/office/2006/metadata/properties" ma:root="true" ma:fieldsID="0921b642dfc9038befc71a51ebb437c2" ns1:_="">
+    <xsd:import namespace="http://schemas.microsoft.com/sharepoint/v3"/>
+    <xsd:element name="properties">
+      <xsd:complexType>
+        <xsd:sequence>
+          <xsd:element name="documentManagement">
+            <xsd:complexType>
+              <xsd:all>
+                <xsd:element ref="ns1:PublishingStartDate" minOccurs="0"/>
+                <xsd:element ref="ns1:PublishingExpirationDate" minOccurs="0"/>
+              </xsd:all>
+            </xsd:complexType>
+          </xsd:element>
+        </xsd:sequence>
+      </xsd:complexType>
+    </xsd:element>
+  </xsd:schema>
+  <xsd:schema xmlns:xsd="http://www.w3.org/2001/XMLSchema" xmlns:xs="http://www.w3.org/2001/XMLSchema" xmlns:dms="http://schemas.microsoft.com/office/2006/documentManagement/types" xmlns:pc="http://schemas.microsoft.com/office/infopath/2007/PartnerControls" targetNamespace="http://schemas.microsoft.com/sharepoint/v3" elementFormDefault="qualified">
+    <xsd:import namespace="http://schemas.microsoft.com/office/2006/documentManagement/types"/>
+    <xsd:import namespace="http://schemas.microsoft.com/office/infopath/2007/PartnerControls"/>
+    <xsd:element name="PublishingStartDate" ma:index="8" nillable="true" ma:displayName="Planavimo pradžios data" ma:description="Planavimo pradžios data yra publikavimo priemonės sukurtas svetainės stulpelis. Jis naudojamas, nurodant datą ir laiką, kai šis puslapis pirmą kartą parodomas svetainės lankytojams." ma:internalName="PublishingStartDate">
+      <xsd:simpleType>
+        <xsd:restriction base="dms:Unknown"/>
+      </xsd:simpleType>
+    </xsd:element>
+    <xsd:element name="PublishingExpirationDate" ma:index="9" nillable="true" ma:displayName="Planavimo pabaigos data" ma:description="Planavimo pabaigos data yra publikavimo priemonės sukurtas svetainės stulpelis. Jis naudojamas, nurodant datą ir laiką, kai šis puslapis nebebus rodomas svetainės lankytojams." ma:internalName="PublishingExpirationDate">
+      <xsd:simpleType>
+        <xsd:restriction base="dms:Unknown"/>
+      </xsd:simpleType>
+    </xsd:element>
+  </xsd:schema>
+  <xsd:schema xmlns="http://schemas.openxmlformats.org/package/2006/metadata/core-properties" xmlns:xsd="http://www.w3.org/2001/XMLSchema" xmlns:xsi="http://www.w3.org/2001/XMLSchema-instance" xmlns:dc="http://purl.org/dc/elements/1.1/" xmlns:dcterms="http://purl.org/dc/terms/" xmlns:odoc="http://schemas.microsoft.com/internal/obd" targetNamespace="http://schemas.openxmlformats.org/package/2006/metadata/core-properties" elementFormDefault="qualified" attributeFormDefault="unqualified" blockDefault="#all">
+    <xsd:import namespace="http://purl.org/dc/elements/1.1/" schemaLocation="http://dublincore.org/schemas/xmls/qdc/2003/04/02/dc.xsd"/>
+    <xsd:import namespace="http://purl.org/dc/terms/" schemaLocation="http://dublincore.org/schemas/xmls/qdc/2003/04/02/dcterms.xsd"/>
+    <xsd:element name="coreProperties" type="CT_coreProperties"/>
+    <xsd:complexType name="CT_coreProperties">
+      <xsd:all>
+        <xsd:element ref="dc:creator" minOccurs="0" maxOccurs="1"/>
+        <xsd:element ref="dcterms:created" minOccurs="0" maxOccurs="1"/>
+        <xsd:element ref="dc:identifier" minOccurs="0" maxOccurs="1"/>
+        <xsd:element name="contentType" minOccurs="0" maxOccurs="1" type="xsd:string" ma:index="0" ma:displayName="Turinio tipas"/>
+        <xsd:element ref="dc:title" minOccurs="0" maxOccurs="1" ma:index="4" ma:displayName="Antraštė"/>
+        <xsd:element ref="dc:subject" minOccurs="0" maxOccurs="1"/>
+        <xsd:element ref="dc:description" minOccurs="0" maxOccurs="1"/>
+        <xsd:element name="keywords" minOccurs="0" maxOccurs="1" type="xsd:string"/>
+        <xsd:element ref="dc:language" minOccurs="0" maxOccurs="1"/>
+        <xsd:element name="category" minOccurs="0" maxOccurs="1" type="xsd:string"/>
+        <xsd:element name="version" minOccurs="0" maxOccurs="1" type="xsd:string"/>
+        <xsd:element name="revision" minOccurs="0" maxOccurs="1" type="xsd:string">
+          <xsd:annotation>
+            <xsd:documentation>
+                        This value indicates the number of saves or revisions. The application is responsible for updating this value after each revision.
+                    </xsd:documentation>
+          </xsd:annotation>
+        </xsd:element>
+        <xsd:element name="lastModifiedBy" minOccurs="0" maxOccurs="1" type="xsd:string"/>
+        <xsd:element ref="dcterms:modified" minOccurs="0" maxOccurs="1"/>
+        <xsd:element name="contentStatus" minOccurs="0" maxOccurs="1" type="xsd:string"/>
+      </xsd:all>
+    </xsd:complexType>
+  </xsd:schema>
+  <xs:schema xmlns:pc="http://schemas.microsoft.com/office/infopath/2007/PartnerControls" xmlns:xs="http://www.w3.org/2001/XMLSchema" targetNamespace="http://schemas.microsoft.com/office/infopath/2007/PartnerControls" elementFormDefault="qualified" attributeFormDefault="unqualified">
+    <xs:element name="Person">
+      <xs:complexType>
+        <xs:sequence>
+          <xs:element ref="pc:DisplayName" minOccurs="0"/>
+          <xs:element ref="pc:AccountId" minOccurs="0"/>
+          <xs:element ref="pc:AccountType" minOccurs="0"/>
+        </xs:sequence>
+      </xs:complexType>
+    </xs:element>
+    <xs:element name="DisplayName" type="xs:string"/>
+    <xs:element name="AccountId" type="xs:string"/>
+    <xs:element name="AccountType" type="xs:string"/>
+    <xs:element name="BDCAssociatedEntity">
+      <xs:complexType>
+        <xs:sequence>
+          <xs:element ref="pc:BDCEntity" minOccurs="0" maxOccurs="unbounded"/>
+        </xs:sequence>
+        <xs:attribute ref="pc:EntityNamespace"/>
+        <xs:attribute ref="pc:EntityName"/>
+        <xs:attribute ref="pc:SystemInstanceName"/>
+        <xs:attribute ref="pc:AssociationName"/>
+      </xs:complexType>
+    </xs:element>
+    <xs:attribute name="EntityNamespace" type="xs:string"/>
+    <xs:attribute name="EntityName" type="xs:string"/>
+    <xs:attribute name="SystemInstanceName" type="xs:string"/>
+    <xs:attribute name="AssociationName" type="xs:string"/>
+    <xs:element name="BDCEntity">
+      <xs:complexType>
+        <xs:sequence>
+          <xs:element ref="pc:EntityDisplayName" minOccurs="0"/>
+          <xs:element ref="pc:EntityInstanceReference" minOccurs="0"/>
+          <xs:element ref="pc:EntityId1" minOccurs="0"/>
+          <xs:element ref="pc:EntityId2" minOccurs="0"/>
+          <xs:element ref="pc:EntityId3" minOccurs="0"/>
+          <xs:element ref="pc:EntityId4" minOccurs="0"/>
+          <xs:element ref="pc:EntityId5" minOccurs="0"/>
+        </xs:sequence>
+      </xs:complexType>
+    </xs:element>
+    <xs:element name="EntityDisplayName" type="xs:string"/>
+    <xs:element name="EntityInstanceReference" type="xs:string"/>
+    <xs:element name="EntityId1" type="xs:string"/>
+    <xs:element name="EntityId2" type="xs:string"/>
+    <xs:element name="EntityId3" type="xs:string"/>
+    <xs:element name="EntityId4" type="xs:string"/>
+    <xs:element name="EntityId5" type="xs:string"/>
+    <xs:element name="Terms">
+      <xs:complexType>
+        <xs:sequence>
+          <xs:element ref="pc:TermInfo" minOccurs="0" maxOccurs="unbounded"/>
+        </xs:sequence>
+      </xs:complexType>
+    </xs:element>
+    <xs:element name="TermInfo">
+      <xs:complexType>
+        <xs:sequence>
+          <xs:element ref="pc:TermName" minOccurs="0"/>
+          <xs:element ref="pc:TermId" minOccurs="0"/>
+        </xs:sequence>
+      </xs:complexType>
+    </xs:element>
+    <xs:element name="TermName" type="xs:string"/>
+    <xs:element name="TermId" type="xs:string"/>
+  </xs:schema>
+</ct:contentTypeSchema>
 </file>
 
 <file path=customXml/item4.xml><?xml version="1.0" encoding="utf-8"?>
@@ -11941,135 +12013,12 @@
 </file>
 
 <file path=customXml/item5.xml><?xml version="1.0" encoding="utf-8"?>
-<ct:contentTypeSchema xmlns:ct="http://schemas.microsoft.com/office/2006/metadata/contentType" xmlns:ma="http://schemas.microsoft.com/office/2006/metadata/properties/metaAttributes" ct:_="" ma:_="" ma:contentTypeName="Dokumentas" ma:contentTypeID="0x010100252A8F396CFEEC4F890D57BE85553293" ma:contentTypeVersion="1" ma:contentTypeDescription="Kurkite naują dokumentą." ma:contentTypeScope="" ma:versionID="cbbe9f19da0ebbc65c02f5a2ae9eaea6">
-  <xsd:schema xmlns:xsd="http://www.w3.org/2001/XMLSchema" xmlns:xs="http://www.w3.org/2001/XMLSchema" xmlns:p="http://schemas.microsoft.com/office/2006/metadata/properties" xmlns:ns1="http://schemas.microsoft.com/sharepoint/v3" targetNamespace="http://schemas.microsoft.com/office/2006/metadata/properties" ma:root="true" ma:fieldsID="0921b642dfc9038befc71a51ebb437c2" ns1:_="">
-    <xsd:import namespace="http://schemas.microsoft.com/sharepoint/v3"/>
-    <xsd:element name="properties">
-      <xsd:complexType>
-        <xsd:sequence>
-          <xsd:element name="documentManagement">
-            <xsd:complexType>
-              <xsd:all>
-                <xsd:element ref="ns1:PublishingStartDate" minOccurs="0"/>
-                <xsd:element ref="ns1:PublishingExpirationDate" minOccurs="0"/>
-              </xsd:all>
-            </xsd:complexType>
-          </xsd:element>
-        </xsd:sequence>
-      </xsd:complexType>
-    </xsd:element>
-  </xsd:schema>
-  <xsd:schema xmlns:xsd="http://www.w3.org/2001/XMLSchema" xmlns:xs="http://www.w3.org/2001/XMLSchema" xmlns:dms="http://schemas.microsoft.com/office/2006/documentManagement/types" xmlns:pc="http://schemas.microsoft.com/office/infopath/2007/PartnerControls" targetNamespace="http://schemas.microsoft.com/sharepoint/v3" elementFormDefault="qualified">
-    <xsd:import namespace="http://schemas.microsoft.com/office/2006/documentManagement/types"/>
-    <xsd:import namespace="http://schemas.microsoft.com/office/infopath/2007/PartnerControls"/>
-    <xsd:element name="PublishingStartDate" ma:index="8" nillable="true" ma:displayName="Planavimo pradžios data" ma:description="Planavimo pradžios data yra publikavimo priemonės sukurtas svetainės stulpelis. Jis naudojamas, nurodant datą ir laiką, kai šis puslapis pirmą kartą parodomas svetainės lankytojams." ma:internalName="PublishingStartDate">
-      <xsd:simpleType>
-        <xsd:restriction base="dms:Unknown"/>
-      </xsd:simpleType>
-    </xsd:element>
-    <xsd:element name="PublishingExpirationDate" ma:index="9" nillable="true" ma:displayName="Planavimo pabaigos data" ma:description="Planavimo pabaigos data yra publikavimo priemonės sukurtas svetainės stulpelis. Jis naudojamas, nurodant datą ir laiką, kai šis puslapis nebebus rodomas svetainės lankytojams." ma:internalName="PublishingExpirationDate">
-      <xsd:simpleType>
-        <xsd:restriction base="dms:Unknown"/>
-      </xsd:simpleType>
-    </xsd:element>
-  </xsd:schema>
-  <xsd:schema xmlns="http://schemas.openxmlformats.org/package/2006/metadata/core-properties" xmlns:xsd="http://www.w3.org/2001/XMLSchema" xmlns:xsi="http://www.w3.org/2001/XMLSchema-instance" xmlns:dc="http://purl.org/dc/elements/1.1/" xmlns:dcterms="http://purl.org/dc/terms/" xmlns:odoc="http://schemas.microsoft.com/internal/obd" targetNamespace="http://schemas.openxmlformats.org/package/2006/metadata/core-properties" elementFormDefault="qualified" attributeFormDefault="unqualified" blockDefault="#all">
-    <xsd:import namespace="http://purl.org/dc/elements/1.1/" schemaLocation="http://dublincore.org/schemas/xmls/qdc/2003/04/02/dc.xsd"/>
-    <xsd:import namespace="http://purl.org/dc/terms/" schemaLocation="http://dublincore.org/schemas/xmls/qdc/2003/04/02/dcterms.xsd"/>
-    <xsd:element name="coreProperties" type="CT_coreProperties"/>
-    <xsd:complexType name="CT_coreProperties">
-      <xsd:all>
-        <xsd:element ref="dc:creator" minOccurs="0" maxOccurs="1"/>
-        <xsd:element ref="dcterms:created" minOccurs="0" maxOccurs="1"/>
-        <xsd:element ref="dc:identifier" minOccurs="0" maxOccurs="1"/>
-        <xsd:element name="contentType" minOccurs="0" maxOccurs="1" type="xsd:string" ma:index="0" ma:displayName="Turinio tipas"/>
-        <xsd:element ref="dc:title" minOccurs="0" maxOccurs="1" ma:index="4" ma:displayName="Antraštė"/>
-        <xsd:element ref="dc:subject" minOccurs="0" maxOccurs="1"/>
-        <xsd:element ref="dc:description" minOccurs="0" maxOccurs="1"/>
-        <xsd:element name="keywords" minOccurs="0" maxOccurs="1" type="xsd:string"/>
-        <xsd:element ref="dc:language" minOccurs="0" maxOccurs="1"/>
-        <xsd:element name="category" minOccurs="0" maxOccurs="1" type="xsd:string"/>
-        <xsd:element name="version" minOccurs="0" maxOccurs="1" type="xsd:string"/>
-        <xsd:element name="revision" minOccurs="0" maxOccurs="1" type="xsd:string">
-          <xsd:annotation>
-            <xsd:documentation>
-                        This value indicates the number of saves or revisions. The application is responsible for updating this value after each revision.
-                    </xsd:documentation>
-          </xsd:annotation>
-        </xsd:element>
-        <xsd:element name="lastModifiedBy" minOccurs="0" maxOccurs="1" type="xsd:string"/>
-        <xsd:element ref="dcterms:modified" minOccurs="0" maxOccurs="1"/>
-        <xsd:element name="contentStatus" minOccurs="0" maxOccurs="1" type="xsd:string"/>
-      </xsd:all>
-    </xsd:complexType>
-  </xsd:schema>
-  <xs:schema xmlns:pc="http://schemas.microsoft.com/office/infopath/2007/PartnerControls" xmlns:xs="http://www.w3.org/2001/XMLSchema" targetNamespace="http://schemas.microsoft.com/office/infopath/2007/PartnerControls" elementFormDefault="qualified" attributeFormDefault="unqualified">
-    <xs:element name="Person">
-      <xs:complexType>
-        <xs:sequence>
-          <xs:element ref="pc:DisplayName" minOccurs="0"/>
-          <xs:element ref="pc:AccountId" minOccurs="0"/>
-          <xs:element ref="pc:AccountType" minOccurs="0"/>
-        </xs:sequence>
-      </xs:complexType>
-    </xs:element>
-    <xs:element name="DisplayName" type="xs:string"/>
-    <xs:element name="AccountId" type="xs:string"/>
-    <xs:element name="AccountType" type="xs:string"/>
-    <xs:element name="BDCAssociatedEntity">
-      <xs:complexType>
-        <xs:sequence>
-          <xs:element ref="pc:BDCEntity" minOccurs="0" maxOccurs="unbounded"/>
-        </xs:sequence>
-        <xs:attribute ref="pc:EntityNamespace"/>
-        <xs:attribute ref="pc:EntityName"/>
-        <xs:attribute ref="pc:SystemInstanceName"/>
-        <xs:attribute ref="pc:AssociationName"/>
-      </xs:complexType>
-    </xs:element>
-    <xs:attribute name="EntityNamespace" type="xs:string"/>
-    <xs:attribute name="EntityName" type="xs:string"/>
-    <xs:attribute name="SystemInstanceName" type="xs:string"/>
-    <xs:attribute name="AssociationName" type="xs:string"/>
-    <xs:element name="BDCEntity">
-      <xs:complexType>
-        <xs:sequence>
-          <xs:element ref="pc:EntityDisplayName" minOccurs="0"/>
-          <xs:element ref="pc:EntityInstanceReference" minOccurs="0"/>
-          <xs:element ref="pc:EntityId1" minOccurs="0"/>
-          <xs:element ref="pc:EntityId2" minOccurs="0"/>
-          <xs:element ref="pc:EntityId3" minOccurs="0"/>
-          <xs:element ref="pc:EntityId4" minOccurs="0"/>
-          <xs:element ref="pc:EntityId5" minOccurs="0"/>
-        </xs:sequence>
-      </xs:complexType>
-    </xs:element>
-    <xs:element name="EntityDisplayName" type="xs:string"/>
-    <xs:element name="EntityInstanceReference" type="xs:string"/>
-    <xs:element name="EntityId1" type="xs:string"/>
-    <xs:element name="EntityId2" type="xs:string"/>
-    <xs:element name="EntityId3" type="xs:string"/>
-    <xs:element name="EntityId4" type="xs:string"/>
-    <xs:element name="EntityId5" type="xs:string"/>
-    <xs:element name="Terms">
-      <xs:complexType>
-        <xs:sequence>
-          <xs:element ref="pc:TermInfo" minOccurs="0" maxOccurs="unbounded"/>
-        </xs:sequence>
-      </xs:complexType>
-    </xs:element>
-    <xs:element name="TermInfo">
-      <xs:complexType>
-        <xs:sequence>
-          <xs:element ref="pc:TermName" minOccurs="0"/>
-          <xs:element ref="pc:TermId" minOccurs="0"/>
-        </xs:sequence>
-      </xs:complexType>
-    </xs:element>
-    <xs:element name="TermName" type="xs:string"/>
-    <xs:element name="TermId" type="xs:string"/>
-  </xs:schema>
-</ct:contentTypeSchema>
+<p:properties xmlns:p="http://schemas.microsoft.com/office/2006/metadata/properties" xmlns:xsi="http://www.w3.org/2001/XMLSchema-instance" xmlns:pc="http://schemas.microsoft.com/office/infopath/2007/PartnerControls">
+  <documentManagement>
+    <PublishingExpirationDate xmlns="http://schemas.microsoft.com/sharepoint/v3" xsi:nil="true"/>
+    <PublishingStartDate xmlns="http://schemas.microsoft.com/sharepoint/v3" xsi:nil="true"/>
+  </documentManagement>
+</p:properties>
 </file>
 
 <file path=customXml/itemProps1.xml><?xml version="1.0" encoding="utf-8"?>
@@ -12089,24 +12038,6 @@
 </file>
 
 <file path=customXml/itemProps3.xml><?xml version="1.0" encoding="utf-8"?>
-<ds:datastoreItem xmlns:ds="http://schemas.openxmlformats.org/officeDocument/2006/customXml" ds:itemID="{949D7D1B-3ED7-4FCF-84CC-168C035D517F}">
-  <ds:schemaRefs>
-    <ds:schemaRef ds:uri="http://schemas.microsoft.com/office/2006/metadata/properties"/>
-    <ds:schemaRef ds:uri="http://schemas.microsoft.com/office/infopath/2007/PartnerControls"/>
-    <ds:schemaRef ds:uri="http://schemas.microsoft.com/sharepoint/v3"/>
-  </ds:schemaRefs>
-</ds:datastoreItem>
-</file>
-
-<file path=customXml/itemProps4.xml><?xml version="1.0" encoding="utf-8"?>
-<ds:datastoreItem xmlns:ds="http://schemas.openxmlformats.org/officeDocument/2006/customXml" ds:itemID="{83E8486C-270C-4CC8-935C-60AE19C1DEAE}">
-  <ds:schemaRefs>
-    <ds:schemaRef ds:uri="http://schemas.openxmlformats.org/officeDocument/2006/bibliography"/>
-  </ds:schemaRefs>
-</ds:datastoreItem>
-</file>
-
-<file path=customXml/itemProps5.xml><?xml version="1.0" encoding="utf-8"?>
 <ds:datastoreItem xmlns:ds="http://schemas.openxmlformats.org/officeDocument/2006/customXml" ds:itemID="{FDE4BD0F-E7B6-4817-BC6F-FE45644B6150}">
   <ds:schemaRefs>
     <ds:schemaRef ds:uri="http://schemas.microsoft.com/office/2006/metadata/contentType"/>
@@ -12122,4 +12053,22 @@
     <ds:schemaRef ds:uri="http://schemas.microsoft.com/internal/obd"/>
   </ds:schemaRefs>
 </ds:datastoreItem>
+</file>
+
+<file path=customXml/itemProps4.xml><?xml version="1.0" encoding="utf-8"?>
+<ds:datastoreItem xmlns:ds="http://schemas.openxmlformats.org/officeDocument/2006/customXml" ds:itemID="{83E8486C-270C-4CC8-935C-60AE19C1DEAE}">
+  <ds:schemaRefs>
+    <ds:schemaRef ds:uri="http://schemas.openxmlformats.org/officeDocument/2006/bibliography"/>
+  </ds:schemaRefs>
+</ds:datastoreItem>
+</file>
+
+<file path=customXml/itemProps5.xml><?xml version="1.0" encoding="utf-8"?>
+<ds:datastoreItem xmlns:ds="http://schemas.openxmlformats.org/officeDocument/2006/customXml" ds:itemID="{949D7D1B-3ED7-4FCF-84CC-168C035D517F}">
+  <ds:schemaRefs>
+    <ds:schemaRef ds:uri="http://schemas.microsoft.com/office/2006/metadata/properties"/>
+    <ds:schemaRef ds:uri="http://schemas.microsoft.com/office/infopath/2007/PartnerControls"/>
+    <ds:schemaRef ds:uri="http://schemas.microsoft.com/sharepoint/v3"/>
+  </ds:schemaRefs>
+</ds:datastoreItem>
 </file>
</xml_diff>

<commit_message>
Tinklu projekto isvados done
</commit_message>
<xml_diff>
--- a/Saugos Magistro studijos/Laboratorinis tinklai/Tinklu projektas.docx
+++ b/Saugos Magistro studijos/Laboratorinis tinklai/Tinklu projektas.docx
@@ -7911,7 +7911,25 @@
         <w:pStyle w:val="Tekstas"/>
       </w:pPr>
       <w:r>
-        <w:t>Darbo metu atliktas srauto tyrimas. Buvo išsiaiškinta, jog naudotojas naudotojo Windows XP operacinę sistemą bei naudojo Safari naršyklę ir Thunderbird 11.0.1 el. pašto klietntą. Atlikus interneto srauto filtrą buvo atrasta, kad naudotojas lankėsi google.com puslapyje iš kurio ėjo du kartus į wikipedia.org puslapį. Taip pat pavykto aptikti su „FTP“ protokolu susijusį failą, kurio turinys buvo peržiūrėtas naudojant „Follow TCP Stram“ funkciją. Išanalizavus „IRC“ protokolą pavyko aptikti, kad naudotojas naudojosi pokalbių kambariu, kuriame panaudojo komandas. Atkurti pranešimų nepavyko, kadangi jie buvo užšifruoti. Iš užšifruoto srauto pavyko aptikti aplankytą adresą. Puslapių analizės metu, nepavyko aptikti užpildytu formų informacijos. Atlikus analizę buvo išanalizuota ir aptikta, daugiau duomenų negu tikėtasi. Buvo pagilintos žinios naudojantis filtrais.</w:t>
+        <w:t>Darbo metu atliktas srauto tyrimas. Buvo išsiaiškinta, jog naudotojas naudotojo Windows XP operacinę sistemą bei naudojo Safari naršyklę ir Thunderbird 11.0.1 el. pašto klietntą. Atlikus interneto srauto filtr</w:t>
+      </w:r>
+      <w:r>
+        <w:t>avimą</w:t>
+      </w:r>
+      <w:r>
+        <w:t xml:space="preserve"> buvo atrasta, kad naudotojas lankėsi google.com puslapyje iš kurio ėjo du kartus į wikipedia.org puslapį. Taip pat pavykto aptikti su „FTP“ protokolu susijusį failą, kurio turinys buvo peržiūrėtas naudojant „Follow TCP Stram“ funkciją. Išanalizavus „IRC“ protokolą pavyko aptikti, kad naudotojas naudojosi pokalbių kambariu, kuriame panaudojo komandas</w:t>
+      </w:r>
+      <w:r>
+        <w:t>, kaip „WHO“</w:t>
+      </w:r>
+      <w:r>
+        <w:t>. Atkurti pranešim</w:t>
+      </w:r>
+      <w:r>
+        <w:t>ą pavyko tik vieną, kitų pranešimų atkurti</w:t>
+      </w:r>
+      <w:r>
+        <w:t xml:space="preserve"> nepavyko, kadangi jie buvo užšifruoti. Iš užšifruoto srauto pavyko aptikti aplankytą adresą. Puslapių analizės metu, nepavyko aptikti užpildytu formų informacijos. Atlikus analizę buvo išanalizuota ir aptikta, daugiau duomenų negu tikėtasi. Buvo pagilintos žinios naudojantis filtrais.</w:t>
       </w:r>
       <w:bookmarkEnd w:id="7"/>
       <w:bookmarkEnd w:id="8"/>
@@ -11721,135 +11739,12 @@
 </file>
 
 <file path=customXml/item3.xml><?xml version="1.0" encoding="utf-8"?>
-<ct:contentTypeSchema xmlns:ct="http://schemas.microsoft.com/office/2006/metadata/contentType" xmlns:ma="http://schemas.microsoft.com/office/2006/metadata/properties/metaAttributes" ct:_="" ma:_="" ma:contentTypeName="Dokumentas" ma:contentTypeID="0x010100252A8F396CFEEC4F890D57BE85553293" ma:contentTypeVersion="1" ma:contentTypeDescription="Kurkite naują dokumentą." ma:contentTypeScope="" ma:versionID="cbbe9f19da0ebbc65c02f5a2ae9eaea6">
-  <xsd:schema xmlns:xsd="http://www.w3.org/2001/XMLSchema" xmlns:xs="http://www.w3.org/2001/XMLSchema" xmlns:p="http://schemas.microsoft.com/office/2006/metadata/properties" xmlns:ns1="http://schemas.microsoft.com/sharepoint/v3" targetNamespace="http://schemas.microsoft.com/office/2006/metadata/properties" ma:root="true" ma:fieldsID="0921b642dfc9038befc71a51ebb437c2" ns1:_="">
-    <xsd:import namespace="http://schemas.microsoft.com/sharepoint/v3"/>
-    <xsd:element name="properties">
-      <xsd:complexType>
-        <xsd:sequence>
-          <xsd:element name="documentManagement">
-            <xsd:complexType>
-              <xsd:all>
-                <xsd:element ref="ns1:PublishingStartDate" minOccurs="0"/>
-                <xsd:element ref="ns1:PublishingExpirationDate" minOccurs="0"/>
-              </xsd:all>
-            </xsd:complexType>
-          </xsd:element>
-        </xsd:sequence>
-      </xsd:complexType>
-    </xsd:element>
-  </xsd:schema>
-  <xsd:schema xmlns:xsd="http://www.w3.org/2001/XMLSchema" xmlns:xs="http://www.w3.org/2001/XMLSchema" xmlns:dms="http://schemas.microsoft.com/office/2006/documentManagement/types" xmlns:pc="http://schemas.microsoft.com/office/infopath/2007/PartnerControls" targetNamespace="http://schemas.microsoft.com/sharepoint/v3" elementFormDefault="qualified">
-    <xsd:import namespace="http://schemas.microsoft.com/office/2006/documentManagement/types"/>
-    <xsd:import namespace="http://schemas.microsoft.com/office/infopath/2007/PartnerControls"/>
-    <xsd:element name="PublishingStartDate" ma:index="8" nillable="true" ma:displayName="Planavimo pradžios data" ma:description="Planavimo pradžios data yra publikavimo priemonės sukurtas svetainės stulpelis. Jis naudojamas, nurodant datą ir laiką, kai šis puslapis pirmą kartą parodomas svetainės lankytojams." ma:internalName="PublishingStartDate">
-      <xsd:simpleType>
-        <xsd:restriction base="dms:Unknown"/>
-      </xsd:simpleType>
-    </xsd:element>
-    <xsd:element name="PublishingExpirationDate" ma:index="9" nillable="true" ma:displayName="Planavimo pabaigos data" ma:description="Planavimo pabaigos data yra publikavimo priemonės sukurtas svetainės stulpelis. Jis naudojamas, nurodant datą ir laiką, kai šis puslapis nebebus rodomas svetainės lankytojams." ma:internalName="PublishingExpirationDate">
-      <xsd:simpleType>
-        <xsd:restriction base="dms:Unknown"/>
-      </xsd:simpleType>
-    </xsd:element>
-  </xsd:schema>
-  <xsd:schema xmlns="http://schemas.openxmlformats.org/package/2006/metadata/core-properties" xmlns:xsd="http://www.w3.org/2001/XMLSchema" xmlns:xsi="http://www.w3.org/2001/XMLSchema-instance" xmlns:dc="http://purl.org/dc/elements/1.1/" xmlns:dcterms="http://purl.org/dc/terms/" xmlns:odoc="http://schemas.microsoft.com/internal/obd" targetNamespace="http://schemas.openxmlformats.org/package/2006/metadata/core-properties" elementFormDefault="qualified" attributeFormDefault="unqualified" blockDefault="#all">
-    <xsd:import namespace="http://purl.org/dc/elements/1.1/" schemaLocation="http://dublincore.org/schemas/xmls/qdc/2003/04/02/dc.xsd"/>
-    <xsd:import namespace="http://purl.org/dc/terms/" schemaLocation="http://dublincore.org/schemas/xmls/qdc/2003/04/02/dcterms.xsd"/>
-    <xsd:element name="coreProperties" type="CT_coreProperties"/>
-    <xsd:complexType name="CT_coreProperties">
-      <xsd:all>
-        <xsd:element ref="dc:creator" minOccurs="0" maxOccurs="1"/>
-        <xsd:element ref="dcterms:created" minOccurs="0" maxOccurs="1"/>
-        <xsd:element ref="dc:identifier" minOccurs="0" maxOccurs="1"/>
-        <xsd:element name="contentType" minOccurs="0" maxOccurs="1" type="xsd:string" ma:index="0" ma:displayName="Turinio tipas"/>
-        <xsd:element ref="dc:title" minOccurs="0" maxOccurs="1" ma:index="4" ma:displayName="Antraštė"/>
-        <xsd:element ref="dc:subject" minOccurs="0" maxOccurs="1"/>
-        <xsd:element ref="dc:description" minOccurs="0" maxOccurs="1"/>
-        <xsd:element name="keywords" minOccurs="0" maxOccurs="1" type="xsd:string"/>
-        <xsd:element ref="dc:language" minOccurs="0" maxOccurs="1"/>
-        <xsd:element name="category" minOccurs="0" maxOccurs="1" type="xsd:string"/>
-        <xsd:element name="version" minOccurs="0" maxOccurs="1" type="xsd:string"/>
-        <xsd:element name="revision" minOccurs="0" maxOccurs="1" type="xsd:string">
-          <xsd:annotation>
-            <xsd:documentation>
-                        This value indicates the number of saves or revisions. The application is responsible for updating this value after each revision.
-                    </xsd:documentation>
-          </xsd:annotation>
-        </xsd:element>
-        <xsd:element name="lastModifiedBy" minOccurs="0" maxOccurs="1" type="xsd:string"/>
-        <xsd:element ref="dcterms:modified" minOccurs="0" maxOccurs="1"/>
-        <xsd:element name="contentStatus" minOccurs="0" maxOccurs="1" type="xsd:string"/>
-      </xsd:all>
-    </xsd:complexType>
-  </xsd:schema>
-  <xs:schema xmlns:pc="http://schemas.microsoft.com/office/infopath/2007/PartnerControls" xmlns:xs="http://www.w3.org/2001/XMLSchema" targetNamespace="http://schemas.microsoft.com/office/infopath/2007/PartnerControls" elementFormDefault="qualified" attributeFormDefault="unqualified">
-    <xs:element name="Person">
-      <xs:complexType>
-        <xs:sequence>
-          <xs:element ref="pc:DisplayName" minOccurs="0"/>
-          <xs:element ref="pc:AccountId" minOccurs="0"/>
-          <xs:element ref="pc:AccountType" minOccurs="0"/>
-        </xs:sequence>
-      </xs:complexType>
-    </xs:element>
-    <xs:element name="DisplayName" type="xs:string"/>
-    <xs:element name="AccountId" type="xs:string"/>
-    <xs:element name="AccountType" type="xs:string"/>
-    <xs:element name="BDCAssociatedEntity">
-      <xs:complexType>
-        <xs:sequence>
-          <xs:element ref="pc:BDCEntity" minOccurs="0" maxOccurs="unbounded"/>
-        </xs:sequence>
-        <xs:attribute ref="pc:EntityNamespace"/>
-        <xs:attribute ref="pc:EntityName"/>
-        <xs:attribute ref="pc:SystemInstanceName"/>
-        <xs:attribute ref="pc:AssociationName"/>
-      </xs:complexType>
-    </xs:element>
-    <xs:attribute name="EntityNamespace" type="xs:string"/>
-    <xs:attribute name="EntityName" type="xs:string"/>
-    <xs:attribute name="SystemInstanceName" type="xs:string"/>
-    <xs:attribute name="AssociationName" type="xs:string"/>
-    <xs:element name="BDCEntity">
-      <xs:complexType>
-        <xs:sequence>
-          <xs:element ref="pc:EntityDisplayName" minOccurs="0"/>
-          <xs:element ref="pc:EntityInstanceReference" minOccurs="0"/>
-          <xs:element ref="pc:EntityId1" minOccurs="0"/>
-          <xs:element ref="pc:EntityId2" minOccurs="0"/>
-          <xs:element ref="pc:EntityId3" minOccurs="0"/>
-          <xs:element ref="pc:EntityId4" minOccurs="0"/>
-          <xs:element ref="pc:EntityId5" minOccurs="0"/>
-        </xs:sequence>
-      </xs:complexType>
-    </xs:element>
-    <xs:element name="EntityDisplayName" type="xs:string"/>
-    <xs:element name="EntityInstanceReference" type="xs:string"/>
-    <xs:element name="EntityId1" type="xs:string"/>
-    <xs:element name="EntityId2" type="xs:string"/>
-    <xs:element name="EntityId3" type="xs:string"/>
-    <xs:element name="EntityId4" type="xs:string"/>
-    <xs:element name="EntityId5" type="xs:string"/>
-    <xs:element name="Terms">
-      <xs:complexType>
-        <xs:sequence>
-          <xs:element ref="pc:TermInfo" minOccurs="0" maxOccurs="unbounded"/>
-        </xs:sequence>
-      </xs:complexType>
-    </xs:element>
-    <xs:element name="TermInfo">
-      <xs:complexType>
-        <xs:sequence>
-          <xs:element ref="pc:TermName" minOccurs="0"/>
-          <xs:element ref="pc:TermId" minOccurs="0"/>
-        </xs:sequence>
-      </xs:complexType>
-    </xs:element>
-    <xs:element name="TermName" type="xs:string"/>
-    <xs:element name="TermId" type="xs:string"/>
-  </xs:schema>
-</ct:contentTypeSchema>
+<p:properties xmlns:p="http://schemas.microsoft.com/office/2006/metadata/properties" xmlns:xsi="http://www.w3.org/2001/XMLSchema-instance" xmlns:pc="http://schemas.microsoft.com/office/infopath/2007/PartnerControls">
+  <documentManagement>
+    <PublishingExpirationDate xmlns="http://schemas.microsoft.com/sharepoint/v3" xsi:nil="true"/>
+    <PublishingStartDate xmlns="http://schemas.microsoft.com/sharepoint/v3" xsi:nil="true"/>
+  </documentManagement>
+</p:properties>
 </file>
 
 <file path=customXml/item4.xml><?xml version="1.0" encoding="utf-8"?>
@@ -12013,12 +11908,135 @@
 </file>
 
 <file path=customXml/item5.xml><?xml version="1.0" encoding="utf-8"?>
-<p:properties xmlns:p="http://schemas.microsoft.com/office/2006/metadata/properties" xmlns:xsi="http://www.w3.org/2001/XMLSchema-instance" xmlns:pc="http://schemas.microsoft.com/office/infopath/2007/PartnerControls">
-  <documentManagement>
-    <PublishingExpirationDate xmlns="http://schemas.microsoft.com/sharepoint/v3" xsi:nil="true"/>
-    <PublishingStartDate xmlns="http://schemas.microsoft.com/sharepoint/v3" xsi:nil="true"/>
-  </documentManagement>
-</p:properties>
+<ct:contentTypeSchema xmlns:ct="http://schemas.microsoft.com/office/2006/metadata/contentType" xmlns:ma="http://schemas.microsoft.com/office/2006/metadata/properties/metaAttributes" ct:_="" ma:_="" ma:contentTypeName="Dokumentas" ma:contentTypeID="0x010100252A8F396CFEEC4F890D57BE85553293" ma:contentTypeVersion="1" ma:contentTypeDescription="Kurkite naują dokumentą." ma:contentTypeScope="" ma:versionID="cbbe9f19da0ebbc65c02f5a2ae9eaea6">
+  <xsd:schema xmlns:xsd="http://www.w3.org/2001/XMLSchema" xmlns:xs="http://www.w3.org/2001/XMLSchema" xmlns:p="http://schemas.microsoft.com/office/2006/metadata/properties" xmlns:ns1="http://schemas.microsoft.com/sharepoint/v3" targetNamespace="http://schemas.microsoft.com/office/2006/metadata/properties" ma:root="true" ma:fieldsID="0921b642dfc9038befc71a51ebb437c2" ns1:_="">
+    <xsd:import namespace="http://schemas.microsoft.com/sharepoint/v3"/>
+    <xsd:element name="properties">
+      <xsd:complexType>
+        <xsd:sequence>
+          <xsd:element name="documentManagement">
+            <xsd:complexType>
+              <xsd:all>
+                <xsd:element ref="ns1:PublishingStartDate" minOccurs="0"/>
+                <xsd:element ref="ns1:PublishingExpirationDate" minOccurs="0"/>
+              </xsd:all>
+            </xsd:complexType>
+          </xsd:element>
+        </xsd:sequence>
+      </xsd:complexType>
+    </xsd:element>
+  </xsd:schema>
+  <xsd:schema xmlns:xsd="http://www.w3.org/2001/XMLSchema" xmlns:xs="http://www.w3.org/2001/XMLSchema" xmlns:dms="http://schemas.microsoft.com/office/2006/documentManagement/types" xmlns:pc="http://schemas.microsoft.com/office/infopath/2007/PartnerControls" targetNamespace="http://schemas.microsoft.com/sharepoint/v3" elementFormDefault="qualified">
+    <xsd:import namespace="http://schemas.microsoft.com/office/2006/documentManagement/types"/>
+    <xsd:import namespace="http://schemas.microsoft.com/office/infopath/2007/PartnerControls"/>
+    <xsd:element name="PublishingStartDate" ma:index="8" nillable="true" ma:displayName="Planavimo pradžios data" ma:description="Planavimo pradžios data yra publikavimo priemonės sukurtas svetainės stulpelis. Jis naudojamas, nurodant datą ir laiką, kai šis puslapis pirmą kartą parodomas svetainės lankytojams." ma:internalName="PublishingStartDate">
+      <xsd:simpleType>
+        <xsd:restriction base="dms:Unknown"/>
+      </xsd:simpleType>
+    </xsd:element>
+    <xsd:element name="PublishingExpirationDate" ma:index="9" nillable="true" ma:displayName="Planavimo pabaigos data" ma:description="Planavimo pabaigos data yra publikavimo priemonės sukurtas svetainės stulpelis. Jis naudojamas, nurodant datą ir laiką, kai šis puslapis nebebus rodomas svetainės lankytojams." ma:internalName="PublishingExpirationDate">
+      <xsd:simpleType>
+        <xsd:restriction base="dms:Unknown"/>
+      </xsd:simpleType>
+    </xsd:element>
+  </xsd:schema>
+  <xsd:schema xmlns="http://schemas.openxmlformats.org/package/2006/metadata/core-properties" xmlns:xsd="http://www.w3.org/2001/XMLSchema" xmlns:xsi="http://www.w3.org/2001/XMLSchema-instance" xmlns:dc="http://purl.org/dc/elements/1.1/" xmlns:dcterms="http://purl.org/dc/terms/" xmlns:odoc="http://schemas.microsoft.com/internal/obd" targetNamespace="http://schemas.openxmlformats.org/package/2006/metadata/core-properties" elementFormDefault="qualified" attributeFormDefault="unqualified" blockDefault="#all">
+    <xsd:import namespace="http://purl.org/dc/elements/1.1/" schemaLocation="http://dublincore.org/schemas/xmls/qdc/2003/04/02/dc.xsd"/>
+    <xsd:import namespace="http://purl.org/dc/terms/" schemaLocation="http://dublincore.org/schemas/xmls/qdc/2003/04/02/dcterms.xsd"/>
+    <xsd:element name="coreProperties" type="CT_coreProperties"/>
+    <xsd:complexType name="CT_coreProperties">
+      <xsd:all>
+        <xsd:element ref="dc:creator" minOccurs="0" maxOccurs="1"/>
+        <xsd:element ref="dcterms:created" minOccurs="0" maxOccurs="1"/>
+        <xsd:element ref="dc:identifier" minOccurs="0" maxOccurs="1"/>
+        <xsd:element name="contentType" minOccurs="0" maxOccurs="1" type="xsd:string" ma:index="0" ma:displayName="Turinio tipas"/>
+        <xsd:element ref="dc:title" minOccurs="0" maxOccurs="1" ma:index="4" ma:displayName="Antraštė"/>
+        <xsd:element ref="dc:subject" minOccurs="0" maxOccurs="1"/>
+        <xsd:element ref="dc:description" minOccurs="0" maxOccurs="1"/>
+        <xsd:element name="keywords" minOccurs="0" maxOccurs="1" type="xsd:string"/>
+        <xsd:element ref="dc:language" minOccurs="0" maxOccurs="1"/>
+        <xsd:element name="category" minOccurs="0" maxOccurs="1" type="xsd:string"/>
+        <xsd:element name="version" minOccurs="0" maxOccurs="1" type="xsd:string"/>
+        <xsd:element name="revision" minOccurs="0" maxOccurs="1" type="xsd:string">
+          <xsd:annotation>
+            <xsd:documentation>
+                        This value indicates the number of saves or revisions. The application is responsible for updating this value after each revision.
+                    </xsd:documentation>
+          </xsd:annotation>
+        </xsd:element>
+        <xsd:element name="lastModifiedBy" minOccurs="0" maxOccurs="1" type="xsd:string"/>
+        <xsd:element ref="dcterms:modified" minOccurs="0" maxOccurs="1"/>
+        <xsd:element name="contentStatus" minOccurs="0" maxOccurs="1" type="xsd:string"/>
+      </xsd:all>
+    </xsd:complexType>
+  </xsd:schema>
+  <xs:schema xmlns:pc="http://schemas.microsoft.com/office/infopath/2007/PartnerControls" xmlns:xs="http://www.w3.org/2001/XMLSchema" targetNamespace="http://schemas.microsoft.com/office/infopath/2007/PartnerControls" elementFormDefault="qualified" attributeFormDefault="unqualified">
+    <xs:element name="Person">
+      <xs:complexType>
+        <xs:sequence>
+          <xs:element ref="pc:DisplayName" minOccurs="0"/>
+          <xs:element ref="pc:AccountId" minOccurs="0"/>
+          <xs:element ref="pc:AccountType" minOccurs="0"/>
+        </xs:sequence>
+      </xs:complexType>
+    </xs:element>
+    <xs:element name="DisplayName" type="xs:string"/>
+    <xs:element name="AccountId" type="xs:string"/>
+    <xs:element name="AccountType" type="xs:string"/>
+    <xs:element name="BDCAssociatedEntity">
+      <xs:complexType>
+        <xs:sequence>
+          <xs:element ref="pc:BDCEntity" minOccurs="0" maxOccurs="unbounded"/>
+        </xs:sequence>
+        <xs:attribute ref="pc:EntityNamespace"/>
+        <xs:attribute ref="pc:EntityName"/>
+        <xs:attribute ref="pc:SystemInstanceName"/>
+        <xs:attribute ref="pc:AssociationName"/>
+      </xs:complexType>
+    </xs:element>
+    <xs:attribute name="EntityNamespace" type="xs:string"/>
+    <xs:attribute name="EntityName" type="xs:string"/>
+    <xs:attribute name="SystemInstanceName" type="xs:string"/>
+    <xs:attribute name="AssociationName" type="xs:string"/>
+    <xs:element name="BDCEntity">
+      <xs:complexType>
+        <xs:sequence>
+          <xs:element ref="pc:EntityDisplayName" minOccurs="0"/>
+          <xs:element ref="pc:EntityInstanceReference" minOccurs="0"/>
+          <xs:element ref="pc:EntityId1" minOccurs="0"/>
+          <xs:element ref="pc:EntityId2" minOccurs="0"/>
+          <xs:element ref="pc:EntityId3" minOccurs="0"/>
+          <xs:element ref="pc:EntityId4" minOccurs="0"/>
+          <xs:element ref="pc:EntityId5" minOccurs="0"/>
+        </xs:sequence>
+      </xs:complexType>
+    </xs:element>
+    <xs:element name="EntityDisplayName" type="xs:string"/>
+    <xs:element name="EntityInstanceReference" type="xs:string"/>
+    <xs:element name="EntityId1" type="xs:string"/>
+    <xs:element name="EntityId2" type="xs:string"/>
+    <xs:element name="EntityId3" type="xs:string"/>
+    <xs:element name="EntityId4" type="xs:string"/>
+    <xs:element name="EntityId5" type="xs:string"/>
+    <xs:element name="Terms">
+      <xs:complexType>
+        <xs:sequence>
+          <xs:element ref="pc:TermInfo" minOccurs="0" maxOccurs="unbounded"/>
+        </xs:sequence>
+      </xs:complexType>
+    </xs:element>
+    <xs:element name="TermInfo">
+      <xs:complexType>
+        <xs:sequence>
+          <xs:element ref="pc:TermName" minOccurs="0"/>
+          <xs:element ref="pc:TermId" minOccurs="0"/>
+        </xs:sequence>
+      </xs:complexType>
+    </xs:element>
+    <xs:element name="TermName" type="xs:string"/>
+    <xs:element name="TermId" type="xs:string"/>
+  </xs:schema>
+</ct:contentTypeSchema>
 </file>
 
 <file path=customXml/itemProps1.xml><?xml version="1.0" encoding="utf-8"?>
@@ -12038,6 +12056,24 @@
 </file>
 
 <file path=customXml/itemProps3.xml><?xml version="1.0" encoding="utf-8"?>
+<ds:datastoreItem xmlns:ds="http://schemas.openxmlformats.org/officeDocument/2006/customXml" ds:itemID="{949D7D1B-3ED7-4FCF-84CC-168C035D517F}">
+  <ds:schemaRefs>
+    <ds:schemaRef ds:uri="http://schemas.microsoft.com/office/2006/metadata/properties"/>
+    <ds:schemaRef ds:uri="http://schemas.microsoft.com/office/infopath/2007/PartnerControls"/>
+    <ds:schemaRef ds:uri="http://schemas.microsoft.com/sharepoint/v3"/>
+  </ds:schemaRefs>
+</ds:datastoreItem>
+</file>
+
+<file path=customXml/itemProps4.xml><?xml version="1.0" encoding="utf-8"?>
+<ds:datastoreItem xmlns:ds="http://schemas.openxmlformats.org/officeDocument/2006/customXml" ds:itemID="{83E8486C-270C-4CC8-935C-60AE19C1DEAE}">
+  <ds:schemaRefs>
+    <ds:schemaRef ds:uri="http://schemas.openxmlformats.org/officeDocument/2006/bibliography"/>
+  </ds:schemaRefs>
+</ds:datastoreItem>
+</file>
+
+<file path=customXml/itemProps5.xml><?xml version="1.0" encoding="utf-8"?>
 <ds:datastoreItem xmlns:ds="http://schemas.openxmlformats.org/officeDocument/2006/customXml" ds:itemID="{FDE4BD0F-E7B6-4817-BC6F-FE45644B6150}">
   <ds:schemaRefs>
     <ds:schemaRef ds:uri="http://schemas.microsoft.com/office/2006/metadata/contentType"/>
@@ -12053,22 +12089,4 @@
     <ds:schemaRef ds:uri="http://schemas.microsoft.com/internal/obd"/>
   </ds:schemaRefs>
 </ds:datastoreItem>
-</file>
-
-<file path=customXml/itemProps4.xml><?xml version="1.0" encoding="utf-8"?>
-<ds:datastoreItem xmlns:ds="http://schemas.openxmlformats.org/officeDocument/2006/customXml" ds:itemID="{83E8486C-270C-4CC8-935C-60AE19C1DEAE}">
-  <ds:schemaRefs>
-    <ds:schemaRef ds:uri="http://schemas.openxmlformats.org/officeDocument/2006/bibliography"/>
-  </ds:schemaRefs>
-</ds:datastoreItem>
-</file>
-
-<file path=customXml/itemProps5.xml><?xml version="1.0" encoding="utf-8"?>
-<ds:datastoreItem xmlns:ds="http://schemas.openxmlformats.org/officeDocument/2006/customXml" ds:itemID="{949D7D1B-3ED7-4FCF-84CC-168C035D517F}">
-  <ds:schemaRefs>
-    <ds:schemaRef ds:uri="http://schemas.microsoft.com/office/2006/metadata/properties"/>
-    <ds:schemaRef ds:uri="http://schemas.microsoft.com/office/infopath/2007/PartnerControls"/>
-    <ds:schemaRef ds:uri="http://schemas.microsoft.com/sharepoint/v3"/>
-  </ds:schemaRefs>
-</ds:datastoreItem>
 </file>
</xml_diff>